<commit_message>
We'll all die here at ITMO doing these labs
</commit_message>
<xml_diff>
--- a/LAB2/MDA_Report.docx
+++ b/LAB2/MDA_Report.docx
@@ -1320,23 +1320,11 @@
       </w:pPr>
     </w:p>
     <w:p>
-      <w:pPr>
-        <w:shd w:val="clear" w:color="auto" w:fill="FFFFFF"/>
-        <w:spacing w:before="5"/>
-        <w:jc w:val="both"/>
-        <w:rPr>
-          <w:lang w:val="en-US"/>
-        </w:rPr>
-      </w:pPr>
-      <w:r>
-        <w:rPr>
-          <w:noProof/>
-          <w:lang w:val="en-US"/>
-        </w:rPr>
+      <w:r>
         <w:drawing>
-          <wp:inline distT="0" distB="0" distL="0" distR="0" wp14:anchorId="5B58D0F8" wp14:editId="6FCD11D9">
-            <wp:extent cx="4662152" cy="2695128"/>
-            <wp:effectExtent l="0" t="0" r="0" b="0"/>
+          <wp:inline distT="0" distB="0" distL="0" distR="0" wp14:anchorId="1EBAC65E" wp14:editId="59C3FA7A">
+            <wp:extent cx="4540959" cy="2395471"/>
+            <wp:effectExtent l="0" t="0" r="5715" b="5080"/>
             <wp:docPr id="1" name="Рисунок 1" descr="Изображение выглядит как снимок экрана&#10;&#10;Автоматически созданное описание"/>
             <wp:cNvGraphicFramePr>
               <a:graphicFrameLocks xmlns:a="http://schemas.openxmlformats.org/drawingml/2006/main" noChangeAspect="1"/>
@@ -1357,7 +1345,7 @@
                   <pic:spPr>
                     <a:xfrm>
                       <a:off x="0" y="0"/>
-                      <a:ext cx="4672592" cy="2701163"/>
+                      <a:ext cx="4545841" cy="2398046"/>
                     </a:xfrm>
                     <a:prstGeom prst="rect">
                       <a:avLst/>
@@ -1378,6 +1366,13 @@
         <w:rPr>
           <w:lang w:val="en-US"/>
         </w:rPr>
+      </w:pPr>
+    </w:p>
+    <w:p>
+      <w:pPr>
+        <w:shd w:val="clear" w:color="auto" w:fill="FFFFFF"/>
+        <w:spacing w:before="5"/>
+        <w:jc w:val="both"/>
       </w:pPr>
     </w:p>
     <w:p>

</xml_diff>